<commit_message>
Added a PDF version of Experimental Overview
</commit_message>
<xml_diff>
--- a/PNL/out/Experiment Overview.docx
+++ b/PNL/out/Experiment Overview.docx
@@ -31,15 +31,7 @@
         <w:pStyle w:val="NoSpacing"/>
       </w:pPr>
       <w:r>
-        <w:t xml:space="preserve">This describes, at a conceptual level (with appropriate formula for making connections), the integration of the HARK Macro model and the </w:t>
-      </w:r>
-      <w:proofErr w:type="spellStart"/>
-      <w:r>
-        <w:t>NetLogo</w:t>
-      </w:r>
-      <w:proofErr w:type="spellEnd"/>
-      <w:r>
-        <w:t xml:space="preserve"> market mechanism for </w:t>
+        <w:t xml:space="preserve">This describes, at a conceptual level (with appropriate formula for making connections), the integration of the HARK Macro model and the NetLogo market mechanism for </w:t>
       </w:r>
       <w:r>
         <w:t>determining</w:t>
@@ -76,15 +68,7 @@
         <w:t>interacts with</w:t>
       </w:r>
       <w:r>
-        <w:t xml:space="preserve"> the HARK and </w:t>
-      </w:r>
-      <w:proofErr w:type="spellStart"/>
-      <w:r>
-        <w:t>NetLogo</w:t>
-      </w:r>
-      <w:proofErr w:type="spellEnd"/>
-      <w:r>
-        <w:t xml:space="preserve"> (potentially to be replaced by Zak’s C# </w:t>
+        <w:t xml:space="preserve"> the HARK and NetLogo (potentially to be replaced by Zak’s C# </w:t>
       </w:r>
       <w:r>
         <w:t>agent-based</w:t>
@@ -156,23 +140,7 @@
         </w:numPr>
       </w:pPr>
       <w:r>
-        <w:t xml:space="preserve">The </w:t>
-      </w:r>
-      <w:proofErr w:type="spellStart"/>
-      <w:r>
-        <w:t>NetLogo</w:t>
-      </w:r>
-      <w:proofErr w:type="spellEnd"/>
-      <w:r>
-        <w:t xml:space="preserve"> (wrapped in </w:t>
-      </w:r>
-      <w:proofErr w:type="spellStart"/>
-      <w:r>
-        <w:t>PyNetLogo</w:t>
-      </w:r>
-      <w:proofErr w:type="spellEnd"/>
-      <w:r>
-        <w:t xml:space="preserve">) agent-based financial market simulation software. </w:t>
+        <w:t xml:space="preserve">The NetLogo (wrapped in PyNetLogo) agent-based financial market simulation software. </w:t>
       </w:r>
       <w:r>
         <w:t>It</w:t>
@@ -552,21 +520,7 @@
         <w:rPr>
           <w:rFonts w:eastAsiaTheme="minorEastAsia"/>
         </w:rPr>
-        <w:t xml:space="preserve">the price of the risky asset (as calculated using the </w:t>
-      </w:r>
-      <w:proofErr w:type="spellStart"/>
-      <w:r>
-        <w:rPr>
-          <w:rFonts w:eastAsiaTheme="minorEastAsia"/>
-        </w:rPr>
-        <w:t>NetLogo</w:t>
-      </w:r>
-      <w:proofErr w:type="spellEnd"/>
-      <w:r>
-        <w:rPr>
-          <w:rFonts w:eastAsiaTheme="minorEastAsia"/>
-        </w:rPr>
-        <w:t xml:space="preserve"> code)</w:t>
+        <w:t>the price of the risky asset (as calculated using the NetLogo code)</w:t>
       </w:r>
       <w:r>
         <w:rPr>
@@ -1145,14 +1099,7 @@
         <w:rPr>
           <w:rFonts w:eastAsiaTheme="minorEastAsia"/>
         </w:rPr>
-        <w:t xml:space="preserve">the </w:t>
-      </w:r>
-      <w:proofErr w:type="spellStart"/>
-      <w:r>
-        <w:rPr>
-          <w:rFonts w:eastAsiaTheme="minorEastAsia"/>
-        </w:rPr>
-        <w:t>i</w:t>
+        <w:t>the i</w:t>
       </w:r>
       <w:r>
         <w:rPr>
@@ -1161,7 +1108,6 @@
         </w:rPr>
         <w:t>th</w:t>
       </w:r>
-      <w:proofErr w:type="spellEnd"/>
       <w:r>
         <w:rPr>
           <w:rFonts w:eastAsiaTheme="minorEastAsia"/>
@@ -1236,14 +1182,7 @@
         <w:rPr>
           <w:rFonts w:eastAsiaTheme="minorEastAsia"/>
         </w:rPr>
-        <w:t xml:space="preserve">the </w:t>
-      </w:r>
-      <w:proofErr w:type="spellStart"/>
-      <w:r>
-        <w:rPr>
-          <w:rFonts w:eastAsiaTheme="minorEastAsia"/>
-        </w:rPr>
-        <w:t>i</w:t>
+        <w:t>the i</w:t>
       </w:r>
       <w:r>
         <w:rPr>
@@ -1252,7 +1191,6 @@
         </w:rPr>
         <w:t>th</w:t>
       </w:r>
-      <w:proofErr w:type="spellEnd"/>
       <w:r>
         <w:rPr>
           <w:rFonts w:eastAsiaTheme="minorEastAsia"/>
@@ -1421,13 +1359,7 @@
           <w:rPr>
             <w:rFonts w:ascii="Cambria Math" w:hAnsi="Cambria Math"/>
           </w:rPr>
-          <m:t>t</m:t>
-        </m:r>
-        <m:r>
-          <w:rPr>
-            <w:rFonts w:ascii="Cambria Math" w:hAnsi="Cambria Math"/>
-          </w:rPr>
-          <m:t>+1</m:t>
+          <m:t>t+1</m:t>
         </m:r>
       </m:oMath>
       <w:r>
@@ -4064,13 +3996,7 @@
               <w:rPr>
                 <w:rFonts w:ascii="Cambria Math" w:eastAsiaTheme="minorEastAsia" w:hAnsi="Cambria Math"/>
               </w:rPr>
-              <m:t>t=</m:t>
-            </m:r>
-            <m:r>
-              <w:rPr>
-                <w:rFonts w:ascii="Cambria Math" w:eastAsiaTheme="minorEastAsia" w:hAnsi="Cambria Math"/>
-              </w:rPr>
-              <m:t>∆t</m:t>
+              <m:t>t=∆t</m:t>
             </m:r>
           </m:e>
           <m:sub>
@@ -4123,16 +4049,7 @@
               <w:rPr>
                 <w:rFonts w:ascii="Cambria Math" w:eastAsiaTheme="minorEastAsia" w:hAnsi="Cambria Math"/>
               </w:rPr>
-              <m:t xml:space="preserve"> </m:t>
-            </m:r>
-            <m:r>
-              <m:rPr>
-                <m:sty m:val="p"/>
-              </m:rPr>
-              <w:rPr>
-                <w:rFonts w:ascii="Cambria Math" w:eastAsiaTheme="minorEastAsia" w:hAnsi="Cambria Math"/>
-              </w:rPr>
-              <m:t>120</m:t>
+              <m:t xml:space="preserve"> 120</m:t>
             </m:r>
           </m:sup>
           <m:e>
@@ -4728,7 +4645,7 @@
           <w:rPr>
             <w:rFonts w:ascii="Cambria Math" w:hAnsi="Cambria Math"/>
           </w:rPr>
-          <m:t>*</m:t>
+          <m:t>/</m:t>
         </m:r>
         <m:sSub>
           <m:sSubPr>
@@ -5420,13 +5337,7 @@
               <w:rPr>
                 <w:rFonts w:ascii="Cambria Math" w:hAnsi="Cambria Math"/>
               </w:rPr>
-              <m:t>i</m:t>
-            </m:r>
-            <m:r>
-              <w:rPr>
-                <w:rFonts w:ascii="Cambria Math" w:hAnsi="Cambria Math"/>
-              </w:rPr>
-              <m:t>t+1</m:t>
+              <m:t>it+1</m:t>
             </m:r>
           </m:sub>
         </m:sSub>
@@ -5458,13 +5369,7 @@
               <w:rPr>
                 <w:rFonts w:ascii="Cambria Math" w:hAnsi="Cambria Math"/>
               </w:rPr>
-              <m:t>i</m:t>
-            </m:r>
-            <m:r>
-              <w:rPr>
-                <w:rFonts w:ascii="Cambria Math" w:hAnsi="Cambria Math"/>
-              </w:rPr>
-              <m:t>t</m:t>
+              <m:t>it</m:t>
             </m:r>
           </m:sub>
         </m:sSub>
@@ -5599,21 +5504,7 @@
         <w:rPr>
           <w:rFonts w:eastAsiaTheme="minorEastAsia"/>
         </w:rPr>
-        <w:t xml:space="preserve"> run a day of </w:t>
-      </w:r>
-      <w:proofErr w:type="spellStart"/>
-      <w:r>
-        <w:rPr>
-          <w:rFonts w:eastAsiaTheme="minorEastAsia"/>
-        </w:rPr>
-        <w:t>NetLogo</w:t>
-      </w:r>
-      <w:proofErr w:type="spellEnd"/>
-      <w:r>
-        <w:rPr>
-          <w:rFonts w:eastAsiaTheme="minorEastAsia"/>
-        </w:rPr>
-        <w:t xml:space="preserve"> trading and determine the end of day price of the risky asset, </w:t>
+        <w:t xml:space="preserve"> run a day of NetLogo trading and determine the end of day price of the risky asset, </w:t>
       </w:r>
       <w:proofErr w:type="gramStart"/>
       <w:r>
@@ -5720,21 +5611,7 @@
         <w:rPr>
           <w:rFonts w:eastAsiaTheme="minorEastAsia"/>
         </w:rPr>
-        <w:t xml:space="preserve"> translate into Buy Broker and Sell Broker number of shares in </w:t>
-      </w:r>
-      <w:proofErr w:type="spellStart"/>
-      <w:r>
-        <w:rPr>
-          <w:rFonts w:eastAsiaTheme="minorEastAsia"/>
-        </w:rPr>
-        <w:t>NetLogo</w:t>
-      </w:r>
-      <w:proofErr w:type="spellEnd"/>
-      <w:r>
-        <w:rPr>
-          <w:rFonts w:eastAsiaTheme="minorEastAsia"/>
-        </w:rPr>
-        <w:t>.</w:t>
+        <w:t xml:space="preserve"> translate into Buy Broker and Sell Broker number of shares in NetLogo.</w:t>
       </w:r>
     </w:p>
     <w:p>
@@ -5780,13 +5657,7 @@
               <w:rPr>
                 <w:rFonts w:ascii="Cambria Math" w:hAnsi="Cambria Math"/>
               </w:rPr>
-              <m:t>t</m:t>
-            </m:r>
-            <m:r>
-              <w:rPr>
-                <w:rFonts w:ascii="Cambria Math" w:hAnsi="Cambria Math"/>
-              </w:rPr>
-              <m:t>+1</m:t>
+              <m:t>t+1</m:t>
             </m:r>
           </m:sub>
         </m:sSub>
@@ -5810,55 +5681,19 @@
         <w:rPr>
           <w:rFonts w:eastAsiaTheme="minorEastAsia"/>
         </w:rPr>
-        <w:t xml:space="preserve">Take the final (the last price from the </w:t>
-      </w:r>
-      <w:proofErr w:type="spellStart"/>
-      <w:r>
-        <w:rPr>
-          <w:rFonts w:eastAsiaTheme="minorEastAsia"/>
-        </w:rPr>
-        <w:t>LMTransaction</w:t>
-      </w:r>
-      <w:proofErr w:type="spellEnd"/>
-      <w:r>
-        <w:rPr>
-          <w:rFonts w:eastAsiaTheme="minorEastAsia"/>
-        </w:rPr>
-        <w:t xml:space="preserve"> log file or the equivalent output</w:t>
-      </w:r>
-      <w:r>
-        <w:rPr>
-          <w:rFonts w:eastAsiaTheme="minorEastAsia"/>
-        </w:rPr>
-        <w:t xml:space="preserve"> through </w:t>
-      </w:r>
-      <w:proofErr w:type="spellStart"/>
-      <w:r>
-        <w:rPr>
-          <w:rFonts w:eastAsiaTheme="minorEastAsia"/>
-        </w:rPr>
-        <w:t>PyNetLogo</w:t>
-      </w:r>
-      <w:proofErr w:type="spellEnd"/>
-      <w:r>
-        <w:rPr>
-          <w:rFonts w:eastAsiaTheme="minorEastAsia"/>
-        </w:rPr>
-        <w:t xml:space="preserve">) </w:t>
-      </w:r>
-      <w:proofErr w:type="spellStart"/>
-      <w:r>
-        <w:rPr>
-          <w:rFonts w:eastAsiaTheme="minorEastAsia"/>
-        </w:rPr>
-        <w:t>NetLogo</w:t>
-      </w:r>
-      <w:proofErr w:type="spellEnd"/>
-      <w:r>
-        <w:rPr>
-          <w:rFonts w:eastAsiaTheme="minorEastAsia"/>
-        </w:rPr>
-        <w:t xml:space="preserve"> price (which will be close to 400) and divide it by 4, or </w:t>
+        <w:t>Take the final (the last price from the LMTransaction log file or the equivalent output</w:t>
+      </w:r>
+      <w:r>
+        <w:rPr>
+          <w:rFonts w:eastAsiaTheme="minorEastAsia"/>
+        </w:rPr>
+        <w:t xml:space="preserve"> through PyNetLogo</w:t>
+      </w:r>
+      <w:r>
+        <w:rPr>
+          <w:rFonts w:eastAsiaTheme="minorEastAsia"/>
+        </w:rPr>
+        <w:t xml:space="preserve">) NetLogo price (which will be close to 400) and divide it by 4, or </w:t>
       </w:r>
       <m:oMath>
         <m:sSub>
@@ -5875,13 +5710,7 @@
               <w:rPr>
                 <w:rFonts w:ascii="Cambria Math" w:hAnsi="Cambria Math"/>
               </w:rPr>
-              <m:t>NL</m:t>
-            </m:r>
-            <m:r>
-              <w:rPr>
-                <w:rFonts w:ascii="Cambria Math" w:hAnsi="Cambria Math"/>
-              </w:rPr>
-              <m:t>P</m:t>
+              <m:t>NLP</m:t>
             </m:r>
           </m:e>
           <m:sub>
@@ -5889,13 +5718,7 @@
               <w:rPr>
                 <w:rFonts w:ascii="Cambria Math" w:hAnsi="Cambria Math"/>
               </w:rPr>
-              <m:t>t</m:t>
-            </m:r>
-            <m:r>
-              <w:rPr>
-                <w:rFonts w:ascii="Cambria Math" w:hAnsi="Cambria Math"/>
-              </w:rPr>
-              <m:t>+1</m:t>
+              <m:t>t+1</m:t>
             </m:r>
           </m:sub>
         </m:sSub>
@@ -5919,13 +5742,7 @@
               <w:rPr>
                 <w:rFonts w:ascii="Cambria Math" w:hAnsi="Cambria Math"/>
               </w:rPr>
-              <m:t>NL</m:t>
-            </m:r>
-            <m:r>
-              <w:rPr>
-                <w:rFonts w:ascii="Cambria Math" w:hAnsi="Cambria Math"/>
-              </w:rPr>
-              <m:t>P</m:t>
+              <m:t>NLP</m:t>
             </m:r>
           </m:e>
           <m:sub>
@@ -5933,13 +5750,7 @@
               <w:rPr>
                 <w:rFonts w:ascii="Cambria Math" w:hAnsi="Cambria Math"/>
               </w:rPr>
-              <m:t>t</m:t>
-            </m:r>
-            <m:r>
-              <w:rPr>
-                <w:rFonts w:ascii="Cambria Math" w:hAnsi="Cambria Math"/>
-              </w:rPr>
-              <m:t>+1</m:t>
+              <m:t>t+1</m:t>
             </m:r>
           </m:sub>
         </m:sSub>
@@ -5973,13 +5784,7 @@
               <w:rPr>
                 <w:rFonts w:ascii="Cambria Math" w:hAnsi="Cambria Math"/>
               </w:rPr>
-              <m:t>t</m:t>
-            </m:r>
-            <m:r>
-              <w:rPr>
-                <w:rFonts w:ascii="Cambria Math" w:hAnsi="Cambria Math"/>
-              </w:rPr>
-              <m:t>+1</m:t>
+              <m:t>t+1</m:t>
             </m:r>
           </m:sub>
         </m:sSub>
@@ -6013,13 +5818,7 @@
                   <w:rPr>
                     <w:rFonts w:ascii="Cambria Math" w:hAnsi="Cambria Math"/>
                   </w:rPr>
-                  <m:t>NL</m:t>
-                </m:r>
-                <m:r>
-                  <w:rPr>
-                    <w:rFonts w:ascii="Cambria Math" w:hAnsi="Cambria Math"/>
-                  </w:rPr>
-                  <m:t>P</m:t>
+                  <m:t>NLP</m:t>
                 </m:r>
               </m:e>
               <m:sub>
@@ -6027,13 +5826,7 @@
                   <w:rPr>
                     <w:rFonts w:ascii="Cambria Math" w:hAnsi="Cambria Math"/>
                   </w:rPr>
-                  <m:t>t</m:t>
-                </m:r>
-                <m:r>
-                  <w:rPr>
-                    <w:rFonts w:ascii="Cambria Math" w:hAnsi="Cambria Math"/>
-                  </w:rPr>
-                  <m:t>+1</m:t>
+                  <m:t>t+1</m:t>
                 </m:r>
               </m:sub>
             </m:sSub>
@@ -6073,41 +5866,13 @@
         <w:rPr>
           <w:rFonts w:eastAsiaTheme="minorEastAsia"/>
         </w:rPr>
-        <w:t xml:space="preserve">Adjust the </w:t>
-      </w:r>
-      <w:proofErr w:type="spellStart"/>
-      <w:r>
-        <w:rPr>
-          <w:rFonts w:eastAsiaTheme="minorEastAsia"/>
-        </w:rPr>
-        <w:t>NetLogo</w:t>
-      </w:r>
-      <w:proofErr w:type="spellEnd"/>
-      <w:r>
-        <w:rPr>
-          <w:rFonts w:eastAsiaTheme="minorEastAsia"/>
-        </w:rPr>
-        <w:t xml:space="preserve"> return so that it matches historic S&amp;P 500 returns</w:t>
-      </w:r>
-      <w:r>
-        <w:rPr>
-          <w:rFonts w:eastAsiaTheme="minorEastAsia"/>
-        </w:rPr>
-        <w:t xml:space="preserve"> (change the mean and adjust the standard deviation—</w:t>
-      </w:r>
-      <w:proofErr w:type="gramStart"/>
-      <w:r>
-        <w:rPr>
-          <w:rFonts w:eastAsiaTheme="minorEastAsia"/>
-        </w:rPr>
-        <w:t>e.g.</w:t>
-      </w:r>
-      <w:proofErr w:type="gramEnd"/>
-      <w:r>
-        <w:rPr>
-          <w:rFonts w:eastAsiaTheme="minorEastAsia"/>
-        </w:rPr>
-        <w:t xml:space="preserve"> assume </w:t>
+        <w:t>Adjust the NetLogo return so that it matches historic S&amp;P 500 returns</w:t>
+      </w:r>
+      <w:r>
+        <w:rPr>
+          <w:rFonts w:eastAsiaTheme="minorEastAsia"/>
+        </w:rPr>
+        <w:t xml:space="preserve"> (change the mean and adjust the standard deviation—e.g. assume </w:t>
       </w:r>
       <m:oMath>
         <m:d>
@@ -6295,25 +6060,7 @@
               <w:rPr>
                 <w:rFonts w:ascii="Cambria Math" w:hAnsi="Cambria Math" w:cs="Calibri"/>
               </w:rPr>
-              <m:t>-</m:t>
-            </m:r>
-            <m:r>
-              <m:rPr>
-                <m:sty m:val="p"/>
-              </m:rPr>
-              <w:rPr>
-                <w:rFonts w:ascii="Cambria Math" w:hAnsi="Cambria Math" w:cs="Calibri"/>
-              </w:rPr>
-              <m:t>0.000</m:t>
-            </m:r>
-            <m:r>
-              <m:rPr>
-                <m:sty m:val="p"/>
-              </m:rPr>
-              <w:rPr>
-                <w:rFonts w:ascii="Cambria Math" w:hAnsi="Cambria Math" w:cs="Calibri"/>
-              </w:rPr>
-              <m:t>52125</m:t>
+              <m:t>-0.00052125</m:t>
             </m:r>
             <m:r>
               <w:rPr>
@@ -6369,39 +6116,7 @@
         <w:rPr>
           <w:rFonts w:eastAsiaTheme="minorEastAsia"/>
         </w:rPr>
-        <w:t xml:space="preserve"> is the</w:t>
-      </w:r>
-      <w:r>
-        <w:rPr>
-          <w:rFonts w:eastAsiaTheme="minorEastAsia"/>
-        </w:rPr>
-        <w:t xml:space="preserve"> </w:t>
-      </w:r>
-      <w:proofErr w:type="spellStart"/>
-      <w:r>
-        <w:rPr>
-          <w:rFonts w:eastAsiaTheme="minorEastAsia"/>
-        </w:rPr>
-        <w:t>NetLogo</w:t>
-      </w:r>
-      <w:proofErr w:type="spellEnd"/>
-      <w:r>
-        <w:rPr>
-          <w:rFonts w:eastAsiaTheme="minorEastAsia"/>
-        </w:rPr>
-        <w:t xml:space="preserve"> simulated</w:t>
-      </w:r>
-      <w:r>
-        <w:rPr>
-          <w:rFonts w:eastAsiaTheme="minorEastAsia"/>
-        </w:rPr>
-        <w:t xml:space="preserve"> mean and standard deviation</w:t>
-      </w:r>
-      <w:r>
-        <w:rPr>
-          <w:rFonts w:eastAsiaTheme="minorEastAsia"/>
-        </w:rPr>
-        <w:t xml:space="preserve">, </w:t>
+        <w:t xml:space="preserve"> is the NetLogo simulated mean and standard deviation, </w:t>
       </w:r>
       <w:r>
         <w:rPr>
@@ -6444,13 +6159,7 @@
               <w:rPr>
                 <w:rFonts w:ascii="Cambria Math" w:hAnsi="Cambria Math"/>
               </w:rPr>
-              <m:t>t</m:t>
-            </m:r>
-            <m:r>
-              <w:rPr>
-                <w:rFonts w:ascii="Cambria Math" w:hAnsi="Cambria Math"/>
-              </w:rPr>
-              <m:t>+1</m:t>
+              <m:t>t+1</m:t>
             </m:r>
           </m:sub>
         </m:sSub>
@@ -6534,13 +6243,7 @@
                       <w:rPr>
                         <w:rFonts w:ascii="Cambria Math" w:hAnsi="Cambria Math"/>
                       </w:rPr>
-                      <m:t>t</m:t>
-                    </m:r>
-                    <m:r>
-                      <w:rPr>
-                        <w:rFonts w:ascii="Cambria Math" w:hAnsi="Cambria Math"/>
-                      </w:rPr>
-                      <m:t>+1</m:t>
+                      <m:t>t+1</m:t>
                     </m:r>
                   </m:sub>
                 </m:sSub>
@@ -6688,21 +6391,7 @@
         <w:rPr>
           <w:rFonts w:eastAsiaTheme="minorEastAsia"/>
         </w:rPr>
-        <w:t xml:space="preserve">Use the </w:t>
-      </w:r>
-      <w:proofErr w:type="spellStart"/>
-      <w:r>
-        <w:rPr>
-          <w:rFonts w:eastAsiaTheme="minorEastAsia"/>
-        </w:rPr>
-        <w:t>NetLogo</w:t>
-      </w:r>
-      <w:proofErr w:type="spellEnd"/>
-      <w:r>
-        <w:rPr>
-          <w:rFonts w:eastAsiaTheme="minorEastAsia"/>
-        </w:rPr>
-        <w:t xml:space="preserve"> percent change to calculate the end of day price for the risky asset, or </w:t>
+        <w:t xml:space="preserve">Use the NetLogo percent change to calculate the end of day price for the risky asset, or </w:t>
       </w:r>
       <m:oMath>
         <m:sSub>
@@ -6719,13 +6408,7 @@
               <w:rPr>
                 <w:rFonts w:ascii="Cambria Math" w:hAnsi="Cambria Math"/>
               </w:rPr>
-              <m:t>RA</m:t>
-            </m:r>
-            <m:r>
-              <w:rPr>
-                <w:rFonts w:ascii="Cambria Math" w:hAnsi="Cambria Math"/>
-              </w:rPr>
-              <m:t>P</m:t>
+              <m:t>RAP</m:t>
             </m:r>
           </m:e>
           <m:sub>
@@ -6733,13 +6416,7 @@
               <w:rPr>
                 <w:rFonts w:ascii="Cambria Math" w:hAnsi="Cambria Math"/>
               </w:rPr>
-              <m:t>t</m:t>
-            </m:r>
-            <m:r>
-              <w:rPr>
-                <w:rFonts w:ascii="Cambria Math" w:hAnsi="Cambria Math"/>
-              </w:rPr>
-              <m:t>+1</m:t>
+              <m:t>t+1</m:t>
             </m:r>
           </m:sub>
         </m:sSub>
@@ -6763,13 +6440,7 @@
               <w:rPr>
                 <w:rFonts w:ascii="Cambria Math" w:hAnsi="Cambria Math"/>
               </w:rPr>
-              <m:t>RA</m:t>
-            </m:r>
-            <m:r>
-              <w:rPr>
-                <w:rFonts w:ascii="Cambria Math" w:hAnsi="Cambria Math"/>
-              </w:rPr>
-              <m:t>P</m:t>
+              <m:t>RAP</m:t>
             </m:r>
           </m:e>
           <m:sub>
@@ -6825,13 +6496,7 @@
                   <w:rPr>
                     <w:rFonts w:ascii="Cambria Math" w:hAnsi="Cambria Math"/>
                   </w:rPr>
-                  <m:t>t</m:t>
-                </m:r>
-                <m:r>
-                  <w:rPr>
-                    <w:rFonts w:ascii="Cambria Math" w:hAnsi="Cambria Math"/>
-                  </w:rPr>
-                  <m:t>+1</m:t>
+                  <m:t>t+1</m:t>
                 </m:r>
               </m:sub>
             </m:sSub>
@@ -6957,13 +6622,7 @@
                   <w:rPr>
                     <w:rFonts w:ascii="Cambria Math" w:hAnsi="Cambria Math"/>
                   </w:rPr>
-                  <m:t>i</m:t>
-                </m:r>
-                <m:r>
-                  <w:rPr>
-                    <w:rFonts w:ascii="Cambria Math" w:hAnsi="Cambria Math"/>
-                  </w:rPr>
-                  <m:t>t+1</m:t>
+                  <m:t>it+1</m:t>
                 </m:r>
               </m:sub>
             </m:sSub>
@@ -6971,13 +6630,7 @@
               <w:rPr>
                 <w:rFonts w:ascii="Cambria Math" w:hAnsi="Cambria Math"/>
               </w:rPr>
-              <m:t>*RA</m:t>
-            </m:r>
-            <m:r>
-              <w:rPr>
-                <w:rFonts w:ascii="Cambria Math" w:hAnsi="Cambria Math"/>
-              </w:rPr>
-              <m:t>P</m:t>
+              <m:t>*RAP</m:t>
             </m:r>
           </m:e>
           <m:sub>
@@ -6985,13 +6638,7 @@
               <w:rPr>
                 <w:rFonts w:ascii="Cambria Math" w:hAnsi="Cambria Math"/>
               </w:rPr>
-              <m:t>t</m:t>
-            </m:r>
-            <m:r>
-              <w:rPr>
-                <w:rFonts w:ascii="Cambria Math" w:hAnsi="Cambria Math"/>
-              </w:rPr>
-              <m:t>+1</m:t>
+              <m:t>t+1</m:t>
             </m:r>
           </m:sub>
         </m:sSub>
@@ -7056,13 +6703,7 @@
         <w:rPr>
           <w:rFonts w:eastAsiaTheme="minorEastAsia"/>
         </w:rPr>
-        <w:t xml:space="preserve">Update </w:t>
-      </w:r>
-      <w:r>
-        <w:rPr>
-          <w:rFonts w:eastAsiaTheme="minorEastAsia"/>
-        </w:rPr>
-        <w:t>the economic conditions for each trader (other than the wealth that they are holding in the risky asset) and then repeat part B.</w:t>
+        <w:t>Update the economic conditions for each trader (other than the wealth that they are holding in the risky asset) and then repeat part B.</w:t>
       </w:r>
     </w:p>
     <w:p>

</xml_diff>